<commit_message>
Changed unlocked by per vial
</commit_message>
<xml_diff>
--- a/Design/Idols.docx
+++ b/Design/Idols.docx
@@ -16,13 +16,8 @@
         <w:pStyle w:val="Kop1"/>
       </w:pPr>
       <w:r>
-        <w:t xml:space="preserve">Fast </w:t>
-      </w:r>
-      <w:proofErr w:type="spellStart"/>
-      <w:r>
-        <w:t>Spawner</w:t>
-      </w:r>
-      <w:proofErr w:type="spellEnd"/>
+        <w:t>Fast Spawner</w:t>
+      </w:r>
       <w:r>
         <w:t xml:space="preserve"> </w:t>
       </w:r>
@@ -66,12 +61,7 @@
         </w:numPr>
       </w:pPr>
       <w:r>
-        <w:t>Unlocked by: Play with a [XX]</w:t>
-      </w:r>
-      <w:bookmarkStart w:id="0" w:name="_GoBack"/>
-      <w:bookmarkEnd w:id="0"/>
-      <w:r>
-        <w:t xml:space="preserve"> combo for [XX] seconds</w:t>
+        <w:t>Unlocked by: Play with a [XX] combo for [XX] seconds</w:t>
       </w:r>
     </w:p>
     <w:p>
@@ -286,8 +276,13 @@
         </w:numPr>
       </w:pPr>
       <w:r>
-        <w:t>Unlocked by: Swipe [XX] amount of enemies per minute</w:t>
-      </w:r>
+        <w:t xml:space="preserve">Unlocked by: </w:t>
+      </w:r>
+      <w:r>
+        <w:t>Swipe [XX] enemies in a row without getting hit.</w:t>
+      </w:r>
+      <w:bookmarkStart w:id="0" w:name="_GoBack"/>
+      <w:bookmarkEnd w:id="0"/>
     </w:p>
     <w:p>
       <w:pPr>

</xml_diff>

<commit_message>
changed vials unlocked by achievements once again
</commit_message>
<xml_diff>
--- a/Design/Idols.docx
+++ b/Design/Idols.docx
@@ -16,8 +16,13 @@
         <w:pStyle w:val="Kop1"/>
       </w:pPr>
       <w:r>
-        <w:t>Fast Spawner</w:t>
-      </w:r>
+        <w:t xml:space="preserve">Fast </w:t>
+      </w:r>
+      <w:proofErr w:type="spellStart"/>
+      <w:r>
+        <w:t>Spawner</w:t>
+      </w:r>
+      <w:proofErr w:type="spellEnd"/>
       <w:r>
         <w:t xml:space="preserve"> </w:t>
       </w:r>
@@ -117,7 +122,13 @@
         <w:t xml:space="preserve">Unlocked by: </w:t>
       </w:r>
       <w:r>
-        <w:t xml:space="preserve"> Swipe </w:t>
+        <w:t xml:space="preserve"> </w:t>
+      </w:r>
+      <w:r>
+        <w:t>Kill</w:t>
+      </w:r>
+      <w:r>
+        <w:t xml:space="preserve"> </w:t>
       </w:r>
       <w:r>
         <w:t>[XX]</w:t>
@@ -173,7 +184,13 @@
         </w:numPr>
       </w:pPr>
       <w:r>
-        <w:t xml:space="preserve">Unlocked by: Swipe </w:t>
+        <w:t xml:space="preserve">Unlocked by: </w:t>
+      </w:r>
+      <w:r>
+        <w:t>Kill</w:t>
+      </w:r>
+      <w:r>
+        <w:t xml:space="preserve"> </w:t>
       </w:r>
       <w:r>
         <w:t>[XX]</w:t>
@@ -223,66 +240,75 @@
         </w:numPr>
       </w:pPr>
       <w:r>
-        <w:t xml:space="preserve">Unlocked by: Swipe </w:t>
-      </w:r>
-      <w:r>
-        <w:t>[XX]</w:t>
-      </w:r>
-      <w:r>
-        <w:t xml:space="preserve"> Wizards off the map.</w:t>
-      </w:r>
-    </w:p>
-    <w:p>
-      <w:pPr>
-        <w:pStyle w:val="Kop1"/>
-      </w:pPr>
-      <w:r>
-        <w:t>Speedster</w:t>
-      </w:r>
-    </w:p>
-    <w:p>
-      <w:pPr>
-        <w:pStyle w:val="Lijstalinea"/>
-        <w:numPr>
-          <w:ilvl w:val="0"/>
-          <w:numId w:val="2"/>
-        </w:numPr>
-      </w:pPr>
-      <w:r>
-        <w:t>Difficulty: All enemies move at a faster pace</w:t>
-      </w:r>
-    </w:p>
-    <w:p>
-      <w:pPr>
-        <w:pStyle w:val="Lijstalinea"/>
-        <w:numPr>
-          <w:ilvl w:val="0"/>
-          <w:numId w:val="2"/>
-        </w:numPr>
-      </w:pPr>
-      <w:r>
-        <w:t xml:space="preserve">Reward:  </w:t>
-      </w:r>
-      <w:r>
-        <w:t>Combo points have a chance of[XX]% to be doubled</w:t>
-      </w:r>
-    </w:p>
-    <w:p>
-      <w:pPr>
-        <w:pStyle w:val="Lijstalinea"/>
-        <w:numPr>
-          <w:ilvl w:val="0"/>
-          <w:numId w:val="2"/>
-        </w:numPr>
-      </w:pPr>
-      <w:r>
         <w:t xml:space="preserve">Unlocked by: </w:t>
       </w:r>
       <w:r>
-        <w:t>Swipe [XX] enemies in a row without getting hit.</w:t>
+        <w:t>Kill</w:t>
       </w:r>
       <w:bookmarkStart w:id="0" w:name="_GoBack"/>
       <w:bookmarkEnd w:id="0"/>
+      <w:r>
+        <w:t xml:space="preserve"> </w:t>
+      </w:r>
+      <w:r>
+        <w:t>[XX]</w:t>
+      </w:r>
+      <w:r>
+        <w:t xml:space="preserve"> Wizards off the map.</w:t>
+      </w:r>
+    </w:p>
+    <w:p>
+      <w:pPr>
+        <w:pStyle w:val="Kop1"/>
+      </w:pPr>
+      <w:r>
+        <w:t>Speedster</w:t>
+      </w:r>
+    </w:p>
+    <w:p>
+      <w:pPr>
+        <w:pStyle w:val="Lijstalinea"/>
+        <w:numPr>
+          <w:ilvl w:val="0"/>
+          <w:numId w:val="2"/>
+        </w:numPr>
+      </w:pPr>
+      <w:r>
+        <w:t>Difficulty: All enemies move at a faster pace</w:t>
+      </w:r>
+    </w:p>
+    <w:p>
+      <w:pPr>
+        <w:pStyle w:val="Lijstalinea"/>
+        <w:numPr>
+          <w:ilvl w:val="0"/>
+          <w:numId w:val="2"/>
+        </w:numPr>
+      </w:pPr>
+      <w:r>
+        <w:t xml:space="preserve">Reward:  </w:t>
+      </w:r>
+      <w:r>
+        <w:t>Combo points have a chance of[XX]% to be doubled</w:t>
+      </w:r>
+    </w:p>
+    <w:p>
+      <w:pPr>
+        <w:pStyle w:val="Lijstalinea"/>
+        <w:numPr>
+          <w:ilvl w:val="0"/>
+          <w:numId w:val="2"/>
+        </w:numPr>
+      </w:pPr>
+      <w:r>
+        <w:t xml:space="preserve">Unlocked by: </w:t>
+      </w:r>
+      <w:r>
+        <w:t>Kill</w:t>
+      </w:r>
+      <w:r>
+        <w:t xml:space="preserve"> [XX] enemies in a row without getting hit.</w:t>
+      </w:r>
     </w:p>
     <w:p>
       <w:pPr>

</xml_diff>